<commit_message>
Checked in services report.
</commit_message>
<xml_diff>
--- a/forena/pdf/ConfigureForenaReportswithPDF.docx
+++ b/forena/pdf/ConfigureForenaReportswithPDF.docx
@@ -78,6 +78,24 @@
       <w:r>
         <w:t>.</w:t>
       </w:r>
+    </w:p>
+    <w:p>
+      <w:pPr>
+        <w:pStyle w:val="ListParagraph"/>
+      </w:pPr>
+      <w:r>
+        <w:t xml:space="preserve">First copy the MPDF57.ZIP file and unzip to </w:t>
+      </w:r>
+      <w:proofErr w:type="spellStart"/>
+      <w:r>
+        <w:t>mpdf</w:t>
+      </w:r>
+      <w:proofErr w:type="spellEnd"/>
+      <w:r>
+        <w:t xml:space="preserve"> directory.</w:t>
+      </w:r>
+      <w:bookmarkStart w:id="0" w:name="_GoBack"/>
+      <w:bookmarkEnd w:id="0"/>
     </w:p>
     <w:p>
       <w:pPr>
@@ -140,16 +158,7 @@
       </w:r>
       <w:proofErr w:type="spellEnd"/>
       <w:r>
-        <w:t xml:space="preserve"> Drupal module. </w:t>
-      </w:r>
-      <w:r>
-        <w:t xml:space="preserve"> </w:t>
-      </w:r>
-      <w:r>
-        <w:t>Read and follow the ins</w:t>
-      </w:r>
-      <w:r>
-        <w:t xml:space="preserve">tructions inside </w:t>
+        <w:t xml:space="preserve"> Drupal module.  Read and follow the instructions inside </w:t>
       </w:r>
       <w:r>
         <w:t>README.txt</w:t>
@@ -365,8 +374,6 @@
           </wp:inline>
         </w:drawing>
       </w:r>
-      <w:bookmarkStart w:id="0" w:name="_GoBack"/>
-      <w:bookmarkEnd w:id="0"/>
     </w:p>
     <w:sectPr>
       <w:pgSz w:w="12240" w:h="15840"/>

</xml_diff>